<commit_message>
create cron to remove old files
</commit_message>
<xml_diff>
--- a/templates/SOW_v250609.docx
+++ b/templates/SOW_v250609.docx
@@ -2073,120 +2073,469 @@
         <w:pBdr/>
         <w:spacing/>
         <w:ind/>
-        <w:rPr/>
-      </w:pPr>
-      <w:r/>
+        <w:rPr>
+          <w:rFonts w:ascii="Times New Roman" w:hAnsi="Times New Roman" w:cs="Times New Roman"/>
+          <w:color w:val="000000" w:themeColor="text1"/>
+          <w:sz w:val="24"/>
+          <w:szCs w:val="24"/>
+        </w:rPr>
+      </w:pPr>
+      <w:r>
+        <w:rPr>
+          <w:rFonts w:ascii="Times New Roman" w:hAnsi="Times New Roman" w:eastAsia="Times New Roman" w:cs="Times New Roman"/>
+          <w:color w:val="000000" w:themeColor="text1"/>
+          <w:sz w:val="24"/>
+          <w:szCs w:val="24"/>
+        </w:rPr>
+      </w:r>
       <w:bookmarkStart w:id="1" w:name="co_anchor_a000002_1"/>
-      <w:r/>
+      <w:r>
+        <w:rPr>
+          <w:rFonts w:ascii="Times New Roman" w:hAnsi="Times New Roman" w:eastAsia="Times New Roman" w:cs="Times New Roman"/>
+          <w:color w:val="000000" w:themeColor="text1"/>
+          <w:sz w:val="24"/>
+          <w:szCs w:val="24"/>
+        </w:rPr>
+      </w:r>
       <w:bookmarkStart w:id="2" w:name="co_anchor_a000003_1"/>
-      <w:r/>
+      <w:r>
+        <w:rPr>
+          <w:rFonts w:ascii="Times New Roman" w:hAnsi="Times New Roman" w:eastAsia="Times New Roman" w:cs="Times New Roman"/>
+          <w:color w:val="000000" w:themeColor="text1"/>
+          <w:sz w:val="24"/>
+          <w:szCs w:val="24"/>
+        </w:rPr>
+      </w:r>
       <w:bookmarkStart w:id="3" w:name="co_anchor_a567470_1"/>
-      <w:r/>
+      <w:r>
+        <w:rPr>
+          <w:rFonts w:ascii="Times New Roman" w:hAnsi="Times New Roman" w:eastAsia="Times New Roman" w:cs="Times New Roman"/>
+          <w:color w:val="000000" w:themeColor="text1"/>
+          <w:sz w:val="24"/>
+          <w:szCs w:val="24"/>
+        </w:rPr>
+      </w:r>
       <w:bookmarkStart w:id="4" w:name="co_anchor_a717945_1"/>
-      <w:r/>
+      <w:r>
+        <w:rPr>
+          <w:rFonts w:ascii="Times New Roman" w:hAnsi="Times New Roman" w:eastAsia="Times New Roman" w:cs="Times New Roman"/>
+          <w:color w:val="000000" w:themeColor="text1"/>
+          <w:sz w:val="24"/>
+          <w:szCs w:val="24"/>
+        </w:rPr>
+      </w:r>
       <w:bookmarkStart w:id="5" w:name="co_anchor_a195407_1"/>
-      <w:r/>
+      <w:r>
+        <w:rPr>
+          <w:rFonts w:ascii="Times New Roman" w:hAnsi="Times New Roman" w:eastAsia="Times New Roman" w:cs="Times New Roman"/>
+          <w:color w:val="000000" w:themeColor="text1"/>
+          <w:sz w:val="24"/>
+          <w:szCs w:val="24"/>
+        </w:rPr>
+      </w:r>
       <w:bookmarkStart w:id="6" w:name="co_anchor_a871774_1"/>
-      <w:r/>
+      <w:r>
+        <w:rPr>
+          <w:rFonts w:ascii="Times New Roman" w:hAnsi="Times New Roman" w:eastAsia="Times New Roman" w:cs="Times New Roman"/>
+          <w:color w:val="000000" w:themeColor="text1"/>
+          <w:sz w:val="24"/>
+          <w:szCs w:val="24"/>
+        </w:rPr>
+      </w:r>
       <w:bookmarkStart w:id="7" w:name="co_anchor_a185661_1"/>
-      <w:r/>
+      <w:r>
+        <w:rPr>
+          <w:rFonts w:ascii="Times New Roman" w:hAnsi="Times New Roman" w:eastAsia="Times New Roman" w:cs="Times New Roman"/>
+          <w:color w:val="000000" w:themeColor="text1"/>
+          <w:sz w:val="24"/>
+          <w:szCs w:val="24"/>
+        </w:rPr>
+      </w:r>
       <w:bookmarkStart w:id="8" w:name="co_anchor_a423881_1"/>
-      <w:r/>
+      <w:r>
+        <w:rPr>
+          <w:rFonts w:ascii="Times New Roman" w:hAnsi="Times New Roman" w:eastAsia="Times New Roman" w:cs="Times New Roman"/>
+          <w:color w:val="000000" w:themeColor="text1"/>
+          <w:sz w:val="24"/>
+          <w:szCs w:val="24"/>
+        </w:rPr>
+      </w:r>
       <w:bookmarkStart w:id="9" w:name="co_anchor_a294149_1"/>
-      <w:r/>
+      <w:r>
+        <w:rPr>
+          <w:rFonts w:ascii="Times New Roman" w:hAnsi="Times New Roman" w:eastAsia="Times New Roman" w:cs="Times New Roman"/>
+          <w:color w:val="000000" w:themeColor="text1"/>
+          <w:sz w:val="24"/>
+          <w:szCs w:val="24"/>
+        </w:rPr>
+      </w:r>
       <w:bookmarkStart w:id="10" w:name="co_anchor_a201845_1"/>
-      <w:r/>
+      <w:r>
+        <w:rPr>
+          <w:rFonts w:ascii="Times New Roman" w:hAnsi="Times New Roman" w:eastAsia="Times New Roman" w:cs="Times New Roman"/>
+          <w:color w:val="000000" w:themeColor="text1"/>
+          <w:sz w:val="24"/>
+          <w:szCs w:val="24"/>
+        </w:rPr>
+      </w:r>
       <w:bookmarkStart w:id="11" w:name="co_anchor_a787197_1"/>
-      <w:r/>
+      <w:r>
+        <w:rPr>
+          <w:rFonts w:ascii="Times New Roman" w:hAnsi="Times New Roman" w:eastAsia="Times New Roman" w:cs="Times New Roman"/>
+          <w:color w:val="000000" w:themeColor="text1"/>
+          <w:sz w:val="24"/>
+          <w:szCs w:val="24"/>
+        </w:rPr>
+      </w:r>
       <w:bookmarkStart w:id="12" w:name="co_anchor_a844219_1"/>
-      <w:r/>
+      <w:r>
+        <w:rPr>
+          <w:rFonts w:ascii="Times New Roman" w:hAnsi="Times New Roman" w:eastAsia="Times New Roman" w:cs="Times New Roman"/>
+          <w:color w:val="000000" w:themeColor="text1"/>
+          <w:sz w:val="24"/>
+          <w:szCs w:val="24"/>
+        </w:rPr>
+      </w:r>
       <w:bookmarkStart w:id="13" w:name="co_anchor_a656264_1"/>
-      <w:r/>
+      <w:r>
+        <w:rPr>
+          <w:rFonts w:ascii="Times New Roman" w:hAnsi="Times New Roman" w:eastAsia="Times New Roman" w:cs="Times New Roman"/>
+          <w:color w:val="000000" w:themeColor="text1"/>
+          <w:sz w:val="24"/>
+          <w:szCs w:val="24"/>
+        </w:rPr>
+      </w:r>
       <w:bookmarkStart w:id="14" w:name="co_anchor_a104732_1"/>
-      <w:r/>
+      <w:r>
+        <w:rPr>
+          <w:rFonts w:ascii="Times New Roman" w:hAnsi="Times New Roman" w:eastAsia="Times New Roman" w:cs="Times New Roman"/>
+          <w:color w:val="000000" w:themeColor="text1"/>
+          <w:sz w:val="24"/>
+          <w:szCs w:val="24"/>
+        </w:rPr>
+      </w:r>
       <w:bookmarkStart w:id="15" w:name="co_anchor_a185318_1"/>
-      <w:r/>
+      <w:r>
+        <w:rPr>
+          <w:rFonts w:ascii="Times New Roman" w:hAnsi="Times New Roman" w:eastAsia="Times New Roman" w:cs="Times New Roman"/>
+          <w:color w:val="000000" w:themeColor="text1"/>
+          <w:sz w:val="24"/>
+          <w:szCs w:val="24"/>
+        </w:rPr>
+      </w:r>
       <w:bookmarkStart w:id="16" w:name="co_anchor_a242713_1"/>
-      <w:r/>
+      <w:r>
+        <w:rPr>
+          <w:rFonts w:ascii="Times New Roman" w:hAnsi="Times New Roman" w:eastAsia="Times New Roman" w:cs="Times New Roman"/>
+          <w:color w:val="000000" w:themeColor="text1"/>
+          <w:sz w:val="24"/>
+          <w:szCs w:val="24"/>
+        </w:rPr>
+      </w:r>
       <w:bookmarkStart w:id="17" w:name="co_anchor_a495782_1"/>
-      <w:r/>
+      <w:r>
+        <w:rPr>
+          <w:rFonts w:ascii="Times New Roman" w:hAnsi="Times New Roman" w:eastAsia="Times New Roman" w:cs="Times New Roman"/>
+          <w:color w:val="000000" w:themeColor="text1"/>
+          <w:sz w:val="24"/>
+          <w:szCs w:val="24"/>
+        </w:rPr>
+      </w:r>
       <w:bookmarkStart w:id="18" w:name="co_anchor_a578852_1"/>
-      <w:r/>
+      <w:r>
+        <w:rPr>
+          <w:rFonts w:ascii="Times New Roman" w:hAnsi="Times New Roman" w:eastAsia="Times New Roman" w:cs="Times New Roman"/>
+          <w:color w:val="000000" w:themeColor="text1"/>
+          <w:sz w:val="24"/>
+          <w:szCs w:val="24"/>
+        </w:rPr>
+      </w:r>
       <w:bookmarkStart w:id="19" w:name="co_anchor_a669620_1"/>
-      <w:r/>
+      <w:r>
+        <w:rPr>
+          <w:rFonts w:ascii="Times New Roman" w:hAnsi="Times New Roman" w:eastAsia="Times New Roman" w:cs="Times New Roman"/>
+          <w:color w:val="000000" w:themeColor="text1"/>
+          <w:sz w:val="24"/>
+          <w:szCs w:val="24"/>
+        </w:rPr>
+      </w:r>
       <w:bookmarkStart w:id="20" w:name="co_anchor_a869293_1"/>
-      <w:r/>
+      <w:r>
+        <w:rPr>
+          <w:rFonts w:ascii="Times New Roman" w:hAnsi="Times New Roman" w:eastAsia="Times New Roman" w:cs="Times New Roman"/>
+          <w:color w:val="000000" w:themeColor="text1"/>
+          <w:sz w:val="24"/>
+          <w:szCs w:val="24"/>
+        </w:rPr>
+      </w:r>
       <w:bookmarkStart w:id="21" w:name="co_anchor_a730685_1"/>
-      <w:r/>
+      <w:r>
+        <w:rPr>
+          <w:rFonts w:ascii="Times New Roman" w:hAnsi="Times New Roman" w:eastAsia="Times New Roman" w:cs="Times New Roman"/>
+          <w:color w:val="000000" w:themeColor="text1"/>
+          <w:sz w:val="24"/>
+          <w:szCs w:val="24"/>
+        </w:rPr>
+      </w:r>
       <w:bookmarkStart w:id="22" w:name="co_anchor_a401491_1"/>
-      <w:r/>
+      <w:r>
+        <w:rPr>
+          <w:rFonts w:ascii="Times New Roman" w:hAnsi="Times New Roman" w:eastAsia="Times New Roman" w:cs="Times New Roman"/>
+          <w:color w:val="000000" w:themeColor="text1"/>
+          <w:sz w:val="24"/>
+          <w:szCs w:val="24"/>
+        </w:rPr>
+      </w:r>
       <w:bookmarkStart w:id="23" w:name="co_anchor_a499910_1"/>
-      <w:r/>
+      <w:r>
+        <w:rPr>
+          <w:rFonts w:ascii="Times New Roman" w:hAnsi="Times New Roman" w:eastAsia="Times New Roman" w:cs="Times New Roman"/>
+          <w:color w:val="000000" w:themeColor="text1"/>
+          <w:sz w:val="24"/>
+          <w:szCs w:val="24"/>
+        </w:rPr>
+      </w:r>
       <w:bookmarkStart w:id="24" w:name="co_anchor_a211190_1"/>
-      <w:r/>
+      <w:r>
+        <w:rPr>
+          <w:rFonts w:ascii="Times New Roman" w:hAnsi="Times New Roman" w:eastAsia="Times New Roman" w:cs="Times New Roman"/>
+          <w:color w:val="000000" w:themeColor="text1"/>
+          <w:sz w:val="24"/>
+          <w:szCs w:val="24"/>
+        </w:rPr>
+      </w:r>
       <w:bookmarkEnd w:id="1"/>
-      <w:r/>
+      <w:r>
+        <w:rPr>
+          <w:rFonts w:ascii="Times New Roman" w:hAnsi="Times New Roman" w:eastAsia="Times New Roman" w:cs="Times New Roman"/>
+          <w:color w:val="000000" w:themeColor="text1"/>
+          <w:sz w:val="24"/>
+          <w:szCs w:val="24"/>
+        </w:rPr>
+      </w:r>
       <w:bookmarkEnd w:id="2"/>
-      <w:r/>
+      <w:r>
+        <w:rPr>
+          <w:rFonts w:ascii="Times New Roman" w:hAnsi="Times New Roman" w:eastAsia="Times New Roman" w:cs="Times New Roman"/>
+          <w:color w:val="000000" w:themeColor="text1"/>
+          <w:sz w:val="24"/>
+          <w:szCs w:val="24"/>
+        </w:rPr>
+      </w:r>
       <w:bookmarkEnd w:id="3"/>
-      <w:r/>
+      <w:r>
+        <w:rPr>
+          <w:rFonts w:ascii="Times New Roman" w:hAnsi="Times New Roman" w:eastAsia="Times New Roman" w:cs="Times New Roman"/>
+          <w:color w:val="000000" w:themeColor="text1"/>
+          <w:sz w:val="24"/>
+          <w:szCs w:val="24"/>
+        </w:rPr>
+      </w:r>
       <w:bookmarkEnd w:id="4"/>
-      <w:r/>
+      <w:r>
+        <w:rPr>
+          <w:rFonts w:ascii="Times New Roman" w:hAnsi="Times New Roman" w:eastAsia="Times New Roman" w:cs="Times New Roman"/>
+          <w:color w:val="000000" w:themeColor="text1"/>
+          <w:sz w:val="24"/>
+          <w:szCs w:val="24"/>
+        </w:rPr>
+      </w:r>
       <w:bookmarkEnd w:id="5"/>
-      <w:r/>
+      <w:r>
+        <w:rPr>
+          <w:rFonts w:ascii="Times New Roman" w:hAnsi="Times New Roman" w:eastAsia="Times New Roman" w:cs="Times New Roman"/>
+          <w:color w:val="000000" w:themeColor="text1"/>
+          <w:sz w:val="24"/>
+          <w:szCs w:val="24"/>
+        </w:rPr>
+      </w:r>
       <w:bookmarkEnd w:id="6"/>
-      <w:r/>
+      <w:r>
+        <w:rPr>
+          <w:rFonts w:ascii="Times New Roman" w:hAnsi="Times New Roman" w:eastAsia="Times New Roman" w:cs="Times New Roman"/>
+          <w:color w:val="000000" w:themeColor="text1"/>
+          <w:sz w:val="24"/>
+          <w:szCs w:val="24"/>
+        </w:rPr>
+      </w:r>
       <w:bookmarkEnd w:id="7"/>
-      <w:r/>
+      <w:r>
+        <w:rPr>
+          <w:rFonts w:ascii="Times New Roman" w:hAnsi="Times New Roman" w:eastAsia="Times New Roman" w:cs="Times New Roman"/>
+          <w:color w:val="000000" w:themeColor="text1"/>
+          <w:sz w:val="24"/>
+          <w:szCs w:val="24"/>
+        </w:rPr>
+      </w:r>
       <w:bookmarkEnd w:id="8"/>
-      <w:r/>
+      <w:r>
+        <w:rPr>
+          <w:rFonts w:ascii="Times New Roman" w:hAnsi="Times New Roman" w:eastAsia="Times New Roman" w:cs="Times New Roman"/>
+          <w:color w:val="000000" w:themeColor="text1"/>
+          <w:sz w:val="24"/>
+          <w:szCs w:val="24"/>
+        </w:rPr>
+      </w:r>
       <w:bookmarkEnd w:id="9"/>
-      <w:r/>
+      <w:r>
+        <w:rPr>
+          <w:rFonts w:ascii="Times New Roman" w:hAnsi="Times New Roman" w:eastAsia="Times New Roman" w:cs="Times New Roman"/>
+          <w:color w:val="000000" w:themeColor="text1"/>
+          <w:sz w:val="24"/>
+          <w:szCs w:val="24"/>
+        </w:rPr>
+      </w:r>
       <w:bookmarkEnd w:id="10"/>
-      <w:r/>
+      <w:r>
+        <w:rPr>
+          <w:rFonts w:ascii="Times New Roman" w:hAnsi="Times New Roman" w:eastAsia="Times New Roman" w:cs="Times New Roman"/>
+          <w:color w:val="000000" w:themeColor="text1"/>
+          <w:sz w:val="24"/>
+          <w:szCs w:val="24"/>
+        </w:rPr>
+      </w:r>
       <w:bookmarkEnd w:id="11"/>
-      <w:r/>
+      <w:r>
+        <w:rPr>
+          <w:rFonts w:ascii="Times New Roman" w:hAnsi="Times New Roman" w:eastAsia="Times New Roman" w:cs="Times New Roman"/>
+          <w:color w:val="000000" w:themeColor="text1"/>
+          <w:sz w:val="24"/>
+          <w:szCs w:val="24"/>
+        </w:rPr>
+      </w:r>
       <w:bookmarkEnd w:id="12"/>
-      <w:r/>
+      <w:r>
+        <w:rPr>
+          <w:rFonts w:ascii="Times New Roman" w:hAnsi="Times New Roman" w:eastAsia="Times New Roman" w:cs="Times New Roman"/>
+          <w:color w:val="000000" w:themeColor="text1"/>
+          <w:sz w:val="24"/>
+          <w:szCs w:val="24"/>
+        </w:rPr>
+      </w:r>
       <w:bookmarkEnd w:id="13"/>
-      <w:r/>
+      <w:r>
+        <w:rPr>
+          <w:rFonts w:ascii="Times New Roman" w:hAnsi="Times New Roman" w:eastAsia="Times New Roman" w:cs="Times New Roman"/>
+          <w:color w:val="000000" w:themeColor="text1"/>
+          <w:sz w:val="24"/>
+          <w:szCs w:val="24"/>
+        </w:rPr>
+      </w:r>
       <w:bookmarkEnd w:id="14"/>
-      <w:r/>
+      <w:r>
+        <w:rPr>
+          <w:rFonts w:ascii="Times New Roman" w:hAnsi="Times New Roman" w:eastAsia="Times New Roman" w:cs="Times New Roman"/>
+          <w:color w:val="000000" w:themeColor="text1"/>
+          <w:sz w:val="24"/>
+          <w:szCs w:val="24"/>
+        </w:rPr>
+      </w:r>
       <w:bookmarkEnd w:id="15"/>
-      <w:r/>
+      <w:r>
+        <w:rPr>
+          <w:rFonts w:ascii="Times New Roman" w:hAnsi="Times New Roman" w:eastAsia="Times New Roman" w:cs="Times New Roman"/>
+          <w:color w:val="000000" w:themeColor="text1"/>
+          <w:sz w:val="24"/>
+          <w:szCs w:val="24"/>
+        </w:rPr>
+      </w:r>
       <w:bookmarkEnd w:id="16"/>
-      <w:r/>
+      <w:r>
+        <w:rPr>
+          <w:rFonts w:ascii="Times New Roman" w:hAnsi="Times New Roman" w:eastAsia="Times New Roman" w:cs="Times New Roman"/>
+          <w:color w:val="000000" w:themeColor="text1"/>
+          <w:sz w:val="24"/>
+          <w:szCs w:val="24"/>
+        </w:rPr>
+      </w:r>
       <w:bookmarkEnd w:id="17"/>
-      <w:r/>
+      <w:r>
+        <w:rPr>
+          <w:rFonts w:ascii="Times New Roman" w:hAnsi="Times New Roman" w:eastAsia="Times New Roman" w:cs="Times New Roman"/>
+          <w:color w:val="000000" w:themeColor="text1"/>
+          <w:sz w:val="24"/>
+          <w:szCs w:val="24"/>
+        </w:rPr>
+      </w:r>
       <w:bookmarkEnd w:id="18"/>
-      <w:r/>
+      <w:r>
+        <w:rPr>
+          <w:rFonts w:ascii="Times New Roman" w:hAnsi="Times New Roman" w:eastAsia="Times New Roman" w:cs="Times New Roman"/>
+          <w:color w:val="000000" w:themeColor="text1"/>
+          <w:sz w:val="24"/>
+          <w:szCs w:val="24"/>
+        </w:rPr>
+      </w:r>
       <w:bookmarkEnd w:id="19"/>
-      <w:r/>
+      <w:r>
+        <w:rPr>
+          <w:rFonts w:ascii="Times New Roman" w:hAnsi="Times New Roman" w:eastAsia="Times New Roman" w:cs="Times New Roman"/>
+          <w:color w:val="000000" w:themeColor="text1"/>
+          <w:sz w:val="24"/>
+          <w:szCs w:val="24"/>
+        </w:rPr>
+      </w:r>
       <w:bookmarkEnd w:id="20"/>
-      <w:r/>
+      <w:r>
+        <w:rPr>
+          <w:rFonts w:ascii="Times New Roman" w:hAnsi="Times New Roman" w:eastAsia="Times New Roman" w:cs="Times New Roman"/>
+          <w:color w:val="000000" w:themeColor="text1"/>
+          <w:sz w:val="24"/>
+          <w:szCs w:val="24"/>
+        </w:rPr>
+      </w:r>
       <w:bookmarkEnd w:id="21"/>
-      <w:r/>
+      <w:r>
+        <w:rPr>
+          <w:rFonts w:ascii="Times New Roman" w:hAnsi="Times New Roman" w:eastAsia="Times New Roman" w:cs="Times New Roman"/>
+          <w:color w:val="000000" w:themeColor="text1"/>
+          <w:sz w:val="24"/>
+          <w:szCs w:val="24"/>
+        </w:rPr>
+      </w:r>
       <w:bookmarkEnd w:id="22"/>
-      <w:r/>
+      <w:r>
+        <w:rPr>
+          <w:rFonts w:ascii="Times New Roman" w:hAnsi="Times New Roman" w:eastAsia="Times New Roman" w:cs="Times New Roman"/>
+          <w:color w:val="000000" w:themeColor="text1"/>
+          <w:sz w:val="24"/>
+          <w:szCs w:val="24"/>
+        </w:rPr>
+      </w:r>
       <w:bookmarkEnd w:id="23"/>
-      <w:r/>
+      <w:r>
+        <w:rPr>
+          <w:rFonts w:ascii="Times New Roman" w:hAnsi="Times New Roman" w:eastAsia="Times New Roman" w:cs="Times New Roman"/>
+          <w:color w:val="000000" w:themeColor="text1"/>
+          <w:sz w:val="24"/>
+          <w:szCs w:val="24"/>
+        </w:rPr>
+      </w:r>
       <w:bookmarkEnd w:id="24"/>
       <w:r>
         <w:rPr>
+          <w:rFonts w:ascii="Times New Roman" w:hAnsi="Times New Roman" w:eastAsia="Times New Roman" w:cs="Times New Roman"/>
+          <w:color w:val="000000" w:themeColor="text1"/>
+          <w:sz w:val="24"/>
           <w:szCs w:val="24"/>
         </w:rPr>
         <w:t xml:space="preserve">Institution Name: </w:t>
       </w:r>
       <w:r>
         <w:rPr>
-          <w:rFonts w:ascii="Arial" w:hAnsi="Arial" w:eastAsia="Arial" w:cs="Arial"/>
-          <w:color w:val="c55911"/>
+          <w:rFonts w:ascii="Times New Roman" w:hAnsi="Times New Roman" w:eastAsia="Times New Roman" w:cs="Times New Roman"/>
+          <w:color w:val="000000" w:themeColor="text1"/>
+          <w:sz w:val="24"/>
+          <w:szCs w:val="24"/>
           <w:rtl w:val="0"/>
         </w:rPr>
         <w:t xml:space="preserve">{institution_name}</w:t>
       </w:r>
       <w:r>
         <w:rPr>
+          <w:rFonts w:ascii="Times New Roman" w:hAnsi="Times New Roman" w:eastAsia="Times New Roman" w:cs="Times New Roman"/>
+          <w:color w:val="000000" w:themeColor="text1"/>
+          <w:sz w:val="24"/>
           <w:szCs w:val="24"/>
         </w:rPr>
         <w:br/>
@@ -2194,23 +2543,32 @@
       </w:r>
       <w:r>
         <w:rPr>
-          <w:rFonts w:ascii="Arial" w:hAnsi="Arial" w:eastAsia="Arial" w:cs="Arial"/>
-          <w:color w:val="c55911"/>
+          <w:rFonts w:ascii="Times New Roman" w:hAnsi="Times New Roman" w:eastAsia="Times New Roman" w:cs="Times New Roman"/>
+          <w:color w:val="000000" w:themeColor="text1"/>
+          <w:sz w:val="24"/>
+          <w:szCs w:val="24"/>
           <w:rtl w:val="0"/>
         </w:rPr>
         <w:t xml:space="preserve">{</w:t>
       </w:r>
       <w:r>
         <w:rPr>
-          <w:rFonts w:ascii="Arial" w:hAnsi="Arial" w:eastAsia="Arial" w:cs="Arial"/>
-          <w:color w:val="c55911"/>
-          <w:sz w:val="20"/>
-          <w:szCs w:val="20"/>
+          <w:rFonts w:ascii="Times New Roman" w:hAnsi="Times New Roman" w:eastAsia="Times New Roman" w:cs="Times New Roman"/>
+          <w:color w:val="000000" w:themeColor="text1"/>
+          <w:sz w:val="24"/>
+          <w:szCs w:val="24"/>
           <w:rtl w:val="0"/>
         </w:rPr>
         <w:t xml:space="preserve">gme_id}</w:t>
       </w:r>
-      <w:r/>
+      <w:r>
+        <w:rPr>
+          <w:rFonts w:ascii="Times New Roman" w:hAnsi="Times New Roman" w:eastAsia="Times New Roman" w:cs="Times New Roman"/>
+          <w:color w:val="000000" w:themeColor="text1"/>
+          <w:sz w:val="24"/>
+          <w:szCs w:val="24"/>
+        </w:rPr>
+      </w:r>
     </w:p>
     <w:p>
       <w:pPr>
@@ -4940,7 +5298,7 @@
       </w:tr>
       <w:tr>
         <w:trPr>
-          <w:trHeight w:val="320"/>
+          <w:trHeight w:val="593"/>
         </w:trPr>
         <w:tc>
           <w:tcPr>

</xml_diff>